<commit_message>
Updated PPT and notes doc
</commit_message>
<xml_diff>
--- a/Presentation notes & summary.docx
+++ b/Presentation notes & summary.docx
@@ -5,6 +5,36 @@
     <w:p>
       <w:pPr>
         <w:spacing w:after="0" w:line="240" w:lineRule="auto"/>
+        <w:rPr>
+          <w:b/>
+          <w:bCs/>
+        </w:rPr>
+      </w:pPr>
+      <w:r>
+        <w:rPr>
+          <w:b/>
+          <w:bCs/>
+        </w:rPr>
+        <w:t xml:space="preserve">Slide 1 – </w:t>
+      </w:r>
+      <w:proofErr w:type="gramStart"/>
+      <w:r>
+        <w:rPr>
+          <w:b/>
+          <w:bCs/>
+        </w:rPr>
+        <w:t>Beth</w:t>
+      </w:r>
+      <w:proofErr w:type="gramEnd"/>
+    </w:p>
+    <w:p>
+      <w:pPr>
+        <w:spacing w:after="0" w:line="240" w:lineRule="auto"/>
+      </w:pPr>
+    </w:p>
+    <w:p>
+      <w:pPr>
+        <w:spacing w:after="0" w:line="240" w:lineRule="auto"/>
       </w:pPr>
       <w:r>
         <w:t>Happy Saturday to you all!</w:t>
@@ -32,6 +62,45 @@
       <w:pPr>
         <w:spacing w:after="0" w:line="240" w:lineRule="auto"/>
         <w:rPr>
+          <w:b/>
+          <w:bCs/>
+        </w:rPr>
+      </w:pPr>
+      <w:r>
+        <w:rPr>
+          <w:b/>
+          <w:bCs/>
+        </w:rPr>
+        <w:t xml:space="preserve">Slide </w:t>
+      </w:r>
+      <w:r>
+        <w:rPr>
+          <w:b/>
+          <w:bCs/>
+        </w:rPr>
+        <w:t>2</w:t>
+      </w:r>
+      <w:r>
+        <w:rPr>
+          <w:b/>
+          <w:bCs/>
+        </w:rPr>
+        <w:t xml:space="preserve"> – </w:t>
+      </w:r>
+      <w:proofErr w:type="gramStart"/>
+      <w:r>
+        <w:rPr>
+          <w:b/>
+          <w:bCs/>
+        </w:rPr>
+        <w:t>Beth</w:t>
+      </w:r>
+      <w:proofErr w:type="gramEnd"/>
+    </w:p>
+    <w:p>
+      <w:pPr>
+        <w:spacing w:after="0" w:line="240" w:lineRule="auto"/>
+        <w:rPr>
           <w:u w:val="single"/>
         </w:rPr>
       </w:pPr>
@@ -39,6 +108,20 @@
         <w:rPr>
           <w:u w:val="single"/>
         </w:rPr>
+        <w:t xml:space="preserve"> </w:t>
+      </w:r>
+    </w:p>
+    <w:p>
+      <w:pPr>
+        <w:spacing w:after="0" w:line="240" w:lineRule="auto"/>
+        <w:rPr>
+          <w:u w:val="single"/>
+        </w:rPr>
+      </w:pPr>
+      <w:r>
+        <w:rPr>
+          <w:u w:val="single"/>
+        </w:rPr>
         <w:t>Background</w:t>
       </w:r>
     </w:p>
@@ -85,6 +168,258 @@
     <w:p>
       <w:pPr>
         <w:spacing w:after="0" w:line="240" w:lineRule="auto"/>
+      </w:pPr>
+    </w:p>
+    <w:p>
+      <w:pPr>
+        <w:spacing w:after="0" w:line="240" w:lineRule="auto"/>
+        <w:rPr>
+          <w:b/>
+          <w:bCs/>
+        </w:rPr>
+      </w:pPr>
+      <w:r>
+        <w:rPr>
+          <w:b/>
+          <w:bCs/>
+        </w:rPr>
+        <w:t>Slide</w:t>
+      </w:r>
+      <w:r>
+        <w:rPr>
+          <w:b/>
+          <w:bCs/>
+        </w:rPr>
+        <w:t xml:space="preserve"> </w:t>
+      </w:r>
+      <w:r>
+        <w:rPr>
+          <w:b/>
+          <w:bCs/>
+        </w:rPr>
+        <w:t>3</w:t>
+      </w:r>
+      <w:r>
+        <w:rPr>
+          <w:b/>
+          <w:bCs/>
+        </w:rPr>
+        <w:t xml:space="preserve"> - </w:t>
+      </w:r>
+      <w:r>
+        <w:rPr>
+          <w:b/>
+          <w:bCs/>
+        </w:rPr>
+        <w:t>Beth</w:t>
+      </w:r>
+    </w:p>
+    <w:p>
+      <w:pPr>
+        <w:spacing w:after="0" w:line="240" w:lineRule="auto"/>
+        <w:rPr>
+          <w:u w:val="single"/>
+        </w:rPr>
+      </w:pPr>
+    </w:p>
+    <w:p>
+      <w:pPr>
+        <w:spacing w:after="0" w:line="240" w:lineRule="auto"/>
+        <w:rPr>
+          <w:u w:val="single"/>
+        </w:rPr>
+      </w:pPr>
+      <w:r>
+        <w:rPr>
+          <w:u w:val="single"/>
+        </w:rPr>
+        <w:t>The Data</w:t>
+      </w:r>
+    </w:p>
+    <w:p>
+      <w:pPr>
+        <w:spacing w:after="0" w:line="240" w:lineRule="auto"/>
+        <w:rPr>
+          <w:u w:val="single"/>
+        </w:rPr>
+      </w:pPr>
+    </w:p>
+    <w:p>
+      <w:pPr>
+        <w:spacing w:after="0" w:line="240" w:lineRule="auto"/>
+      </w:pPr>
+      <w:r>
+        <w:t xml:space="preserve">There are 6 components of data used to determine overall happiness.  </w:t>
+      </w:r>
+    </w:p>
+    <w:p>
+      <w:pPr>
+        <w:numPr>
+          <w:ilvl w:val="0"/>
+          <w:numId w:val="1"/>
+        </w:numPr>
+        <w:spacing w:after="0" w:line="240" w:lineRule="auto"/>
+      </w:pPr>
+      <w:r>
+        <w:t>GDP</w:t>
+      </w:r>
+      <w:r>
+        <w:t xml:space="preserve"> – Gross Domestic Product, economic snapshot of the country</w:t>
+      </w:r>
+    </w:p>
+    <w:p>
+      <w:pPr>
+        <w:numPr>
+          <w:ilvl w:val="0"/>
+          <w:numId w:val="1"/>
+        </w:numPr>
+        <w:spacing w:after="0" w:line="240" w:lineRule="auto"/>
+      </w:pPr>
+      <w:r>
+        <w:t>Social Support</w:t>
+      </w:r>
+      <w:r>
+        <w:t xml:space="preserve"> – This includes all type of personal relationships (family, friends, even mental health support)</w:t>
+      </w:r>
+    </w:p>
+    <w:p>
+      <w:pPr>
+        <w:numPr>
+          <w:ilvl w:val="0"/>
+          <w:numId w:val="1"/>
+        </w:numPr>
+        <w:spacing w:after="0" w:line="240" w:lineRule="auto"/>
+      </w:pPr>
+      <w:r>
+        <w:t>Healthy life expectancy</w:t>
+      </w:r>
+      <w:r>
+        <w:t xml:space="preserve"> – What is the overall outlook on diet, </w:t>
+      </w:r>
+      <w:proofErr w:type="gramStart"/>
+      <w:r>
+        <w:t>exercise</w:t>
+      </w:r>
+      <w:proofErr w:type="gramEnd"/>
+      <w:r>
+        <w:t xml:space="preserve"> and availability to doctors?</w:t>
+      </w:r>
+    </w:p>
+    <w:p>
+      <w:pPr>
+        <w:numPr>
+          <w:ilvl w:val="0"/>
+          <w:numId w:val="1"/>
+        </w:numPr>
+        <w:spacing w:after="0" w:line="240" w:lineRule="auto"/>
+      </w:pPr>
+      <w:r>
+        <w:t>Freedom to make life choices</w:t>
+      </w:r>
+      <w:r>
+        <w:t xml:space="preserve"> – such as religion, political environment, and personal choice (marriage, family planning, etc.)</w:t>
+      </w:r>
+    </w:p>
+    <w:p>
+      <w:pPr>
+        <w:numPr>
+          <w:ilvl w:val="0"/>
+          <w:numId w:val="1"/>
+        </w:numPr>
+        <w:spacing w:after="0" w:line="240" w:lineRule="auto"/>
+      </w:pPr>
+      <w:r>
+        <w:t>Generosity</w:t>
+      </w:r>
+      <w:r>
+        <w:t xml:space="preserve"> – what citizens do to support others in their community (charity, volunteerism)</w:t>
+      </w:r>
+    </w:p>
+    <w:p>
+      <w:pPr>
+        <w:pStyle w:val="ListParagraph"/>
+        <w:numPr>
+          <w:ilvl w:val="0"/>
+          <w:numId w:val="1"/>
+        </w:numPr>
+        <w:spacing w:after="0" w:line="240" w:lineRule="auto"/>
+      </w:pPr>
+      <w:r>
+        <w:t>P</w:t>
+      </w:r>
+      <w:r>
+        <w:t>erceptions of Corruption</w:t>
+      </w:r>
+      <w:r>
+        <w:t xml:space="preserve"> – what is the misuse of public power for private </w:t>
+      </w:r>
+      <w:proofErr w:type="gramStart"/>
+      <w:r>
+        <w:t>benefit</w:t>
+      </w:r>
+      <w:proofErr w:type="gramEnd"/>
+    </w:p>
+    <w:p>
+      <w:pPr>
+        <w:spacing w:after="0" w:line="240" w:lineRule="auto"/>
+      </w:pPr>
+    </w:p>
+    <w:p>
+      <w:pPr>
+        <w:spacing w:after="0" w:line="240" w:lineRule="auto"/>
+      </w:pPr>
+      <w:r>
+        <w:t>This slide shows how each of these components are weighted in determining the overall happiness scores based upon to data pulled from 2015 through 2019.  It was not surprising to see that GDP and social support were key components to measuring happiness.</w:t>
+      </w:r>
+    </w:p>
+    <w:p>
+      <w:pPr>
+        <w:spacing w:after="0" w:line="240" w:lineRule="auto"/>
+      </w:pPr>
+    </w:p>
+    <w:p>
+      <w:pPr>
+        <w:spacing w:after="0" w:line="240" w:lineRule="auto"/>
+        <w:rPr>
+          <w:b/>
+          <w:bCs/>
+        </w:rPr>
+      </w:pPr>
+      <w:r>
+        <w:rPr>
+          <w:b/>
+          <w:bCs/>
+        </w:rPr>
+        <w:t>Slide</w:t>
+      </w:r>
+      <w:r>
+        <w:rPr>
+          <w:b/>
+          <w:bCs/>
+        </w:rPr>
+        <w:t xml:space="preserve"> 4</w:t>
+      </w:r>
+      <w:r>
+        <w:rPr>
+          <w:b/>
+          <w:bCs/>
+        </w:rPr>
+        <w:t xml:space="preserve"> - </w:t>
+      </w:r>
+      <w:r>
+        <w:rPr>
+          <w:b/>
+          <w:bCs/>
+        </w:rPr>
+        <w:t>Zack</w:t>
+      </w:r>
+    </w:p>
+    <w:p>
+      <w:pPr>
+        <w:spacing w:after="0" w:line="240" w:lineRule="auto"/>
+        <w:rPr>
+          <w:u w:val="single"/>
+        </w:rPr>
       </w:pPr>
     </w:p>
     <w:p>
@@ -185,6 +520,7 @@
         <w:spacing w:after="0" w:line="240" w:lineRule="auto"/>
       </w:pPr>
       <w:r>
+        <w:lastRenderedPageBreak/>
         <w:t xml:space="preserve">Identified and renamed instances where country name appeared to be the same, such as Trinidad and </w:t>
       </w:r>
       <w:proofErr w:type="spellStart"/>
@@ -234,180 +570,60 @@
       <w:pPr>
         <w:spacing w:after="0" w:line="240" w:lineRule="auto"/>
         <w:rPr>
+          <w:b/>
+          <w:bCs/>
+        </w:rPr>
+      </w:pPr>
+      <w:r>
+        <w:rPr>
+          <w:b/>
+          <w:bCs/>
+        </w:rPr>
+        <w:t>Slide 5</w:t>
+      </w:r>
+      <w:r>
+        <w:rPr>
+          <w:b/>
+          <w:bCs/>
+        </w:rPr>
+        <w:t>, 6, 7</w:t>
+      </w:r>
+      <w:r>
+        <w:rPr>
+          <w:b/>
+          <w:bCs/>
+        </w:rPr>
+        <w:t xml:space="preserve"> - </w:t>
+      </w:r>
+      <w:proofErr w:type="gramStart"/>
+      <w:r>
+        <w:rPr>
+          <w:b/>
+          <w:bCs/>
+        </w:rPr>
+        <w:t>Zack</w:t>
+      </w:r>
+      <w:proofErr w:type="gramEnd"/>
+    </w:p>
+    <w:p>
+      <w:pPr>
+        <w:spacing w:after="0" w:line="240" w:lineRule="auto"/>
+        <w:rPr>
           <w:u w:val="single"/>
         </w:rPr>
       </w:pPr>
-      <w:r>
+    </w:p>
+    <w:p>
+      <w:pPr>
+        <w:spacing w:after="0" w:line="240" w:lineRule="auto"/>
         <w:rPr>
           <w:u w:val="single"/>
         </w:rPr>
-        <w:t>The Data</w:t>
-      </w:r>
-    </w:p>
-    <w:p>
-      <w:pPr>
-        <w:spacing w:after="0" w:line="240" w:lineRule="auto"/>
+      </w:pPr>
+      <w:r>
         <w:rPr>
           <w:u w:val="single"/>
         </w:rPr>
-      </w:pPr>
-    </w:p>
-    <w:p>
-      <w:pPr>
-        <w:spacing w:after="0" w:line="240" w:lineRule="auto"/>
-      </w:pPr>
-      <w:r>
-        <w:t xml:space="preserve">There are 6 components of data used to determine overall happiness.  </w:t>
-      </w:r>
-    </w:p>
-    <w:p>
-      <w:pPr>
-        <w:numPr>
-          <w:ilvl w:val="0"/>
-          <w:numId w:val="1"/>
-        </w:numPr>
-        <w:spacing w:after="0" w:line="240" w:lineRule="auto"/>
-      </w:pPr>
-      <w:r>
-        <w:t>GDP</w:t>
-      </w:r>
-      <w:r>
-        <w:t xml:space="preserve"> – Gross Domestic Product, economic snapshot of the country</w:t>
-      </w:r>
-    </w:p>
-    <w:p>
-      <w:pPr>
-        <w:numPr>
-          <w:ilvl w:val="0"/>
-          <w:numId w:val="1"/>
-        </w:numPr>
-        <w:spacing w:after="0" w:line="240" w:lineRule="auto"/>
-      </w:pPr>
-      <w:r>
-        <w:t>Social Support</w:t>
-      </w:r>
-      <w:r>
-        <w:t xml:space="preserve"> – This includes all type of personal relationships (family, friends, even mental health support)</w:t>
-      </w:r>
-    </w:p>
-    <w:p>
-      <w:pPr>
-        <w:numPr>
-          <w:ilvl w:val="0"/>
-          <w:numId w:val="1"/>
-        </w:numPr>
-        <w:spacing w:after="0" w:line="240" w:lineRule="auto"/>
-      </w:pPr>
-      <w:r>
-        <w:t>Healthy life expectancy</w:t>
-      </w:r>
-      <w:r>
-        <w:t xml:space="preserve"> – What is the overall outlook on diet, </w:t>
-      </w:r>
-      <w:proofErr w:type="gramStart"/>
-      <w:r>
-        <w:t>exercise</w:t>
-      </w:r>
-      <w:proofErr w:type="gramEnd"/>
-      <w:r>
-        <w:t xml:space="preserve"> and availability to doctors?</w:t>
-      </w:r>
-    </w:p>
-    <w:p>
-      <w:pPr>
-        <w:numPr>
-          <w:ilvl w:val="0"/>
-          <w:numId w:val="1"/>
-        </w:numPr>
-        <w:spacing w:after="0" w:line="240" w:lineRule="auto"/>
-      </w:pPr>
-      <w:r>
-        <w:t>Freedom to make life choices</w:t>
-      </w:r>
-      <w:r>
-        <w:t xml:space="preserve"> – such as religion, political environment, and personal choice (marriage, family planning, etc.)</w:t>
-      </w:r>
-    </w:p>
-    <w:p>
-      <w:pPr>
-        <w:numPr>
-          <w:ilvl w:val="0"/>
-          <w:numId w:val="1"/>
-        </w:numPr>
-        <w:spacing w:after="0" w:line="240" w:lineRule="auto"/>
-      </w:pPr>
-      <w:r>
-        <w:t>Generosity</w:t>
-      </w:r>
-      <w:r>
-        <w:t xml:space="preserve"> – what citizens do to support others in their community (charity, volunteerism)</w:t>
-      </w:r>
-    </w:p>
-    <w:p>
-      <w:pPr>
-        <w:pStyle w:val="ListParagraph"/>
-        <w:numPr>
-          <w:ilvl w:val="0"/>
-          <w:numId w:val="1"/>
-        </w:numPr>
-        <w:spacing w:after="0" w:line="240" w:lineRule="auto"/>
-      </w:pPr>
-      <w:r>
-        <w:t>P</w:t>
-      </w:r>
-      <w:r>
-        <w:t>erceptions of Corruption</w:t>
-      </w:r>
-      <w:r>
-        <w:t xml:space="preserve"> </w:t>
-      </w:r>
-      <w:r>
-        <w:t xml:space="preserve">– what is the misuse of public power for private </w:t>
-      </w:r>
-      <w:proofErr w:type="gramStart"/>
-      <w:r>
-        <w:t>benefit</w:t>
-      </w:r>
-      <w:proofErr w:type="gramEnd"/>
-    </w:p>
-    <w:p>
-      <w:pPr>
-        <w:spacing w:after="0" w:line="240" w:lineRule="auto"/>
-      </w:pPr>
-    </w:p>
-    <w:p>
-      <w:pPr>
-        <w:spacing w:after="0" w:line="240" w:lineRule="auto"/>
-      </w:pPr>
-      <w:r>
-        <w:t>This slide shows how each of these components are weighted in determining the overall happiness scores based upon to data pulled from 2015 through 2019.</w:t>
-      </w:r>
-      <w:r>
-        <w:t xml:space="preserve">  It was not surprising to see that GDP and social support were key components to measuring happiness.</w:t>
-      </w:r>
-    </w:p>
-    <w:p>
-      <w:pPr>
-        <w:spacing w:after="0" w:line="240" w:lineRule="auto"/>
-      </w:pPr>
-    </w:p>
-    <w:p>
-      <w:r>
-        <w:br w:type="page"/>
-      </w:r>
-    </w:p>
-    <w:p>
-      <w:pPr>
-        <w:spacing w:after="0" w:line="240" w:lineRule="auto"/>
-        <w:rPr>
-          <w:u w:val="single"/>
-        </w:rPr>
-      </w:pPr>
-      <w:r>
-        <w:rPr>
-          <w:u w:val="single"/>
-        </w:rPr>
-        <w:lastRenderedPageBreak/>
         <w:t>What did we learn?</w:t>
       </w:r>
     </w:p>
@@ -437,13 +653,17 @@
         <w:spacing w:after="0" w:line="240" w:lineRule="auto"/>
       </w:pPr>
       <w:r>
-        <w:t xml:space="preserve">GDP vs Healthy life expectancy – this was a different plot, where was </w:t>
-      </w:r>
-      <w:proofErr w:type="gramStart"/>
-      <w:r>
-        <w:t>want</w:t>
-      </w:r>
-      <w:proofErr w:type="gramEnd"/>
+        <w:t>GDP vs Healthy life expectancy – this was a different plot, where w</w:t>
+      </w:r>
+      <w:r>
+        <w:t>e</w:t>
+      </w:r>
+      <w:r>
+        <w:t xml:space="preserve"> want</w:t>
+      </w:r>
+      <w:r>
+        <w:t>ed</w:t>
+      </w:r>
       <w:r>
         <w:t xml:space="preserve"> to see if the data showed any correlation and as you can see, there is some correlation.</w:t>
       </w:r>
@@ -534,6 +754,91 @@
     <w:p>
       <w:pPr>
         <w:spacing w:after="0" w:line="240" w:lineRule="auto"/>
+        <w:rPr>
+          <w:b/>
+          <w:bCs/>
+        </w:rPr>
+      </w:pPr>
+      <w:r>
+        <w:rPr>
+          <w:b/>
+          <w:bCs/>
+        </w:rPr>
+        <w:t xml:space="preserve">Slide </w:t>
+      </w:r>
+      <w:r>
+        <w:rPr>
+          <w:b/>
+          <w:bCs/>
+        </w:rPr>
+        <w:t>8 to</w:t>
+      </w:r>
+      <w:r>
+        <w:rPr>
+          <w:b/>
+          <w:bCs/>
+        </w:rPr>
+        <w:t xml:space="preserve"> 12</w:t>
+      </w:r>
+      <w:r>
+        <w:rPr>
+          <w:b/>
+          <w:bCs/>
+        </w:rPr>
+        <w:t xml:space="preserve"> - </w:t>
+      </w:r>
+      <w:proofErr w:type="gramStart"/>
+      <w:r>
+        <w:rPr>
+          <w:b/>
+          <w:bCs/>
+        </w:rPr>
+        <w:t>Matt</w:t>
+      </w:r>
+      <w:proofErr w:type="gramEnd"/>
+    </w:p>
+    <w:p>
+      <w:pPr>
+        <w:spacing w:after="0" w:line="240" w:lineRule="auto"/>
+      </w:pPr>
+    </w:p>
+    <w:p>
+      <w:pPr>
+        <w:spacing w:after="0" w:line="240" w:lineRule="auto"/>
+      </w:pPr>
+      <w:r>
+        <w:t>We then took each year’s top and bottom 10 ranked countries as stacked bar charts to see how they compared.</w:t>
+      </w:r>
+    </w:p>
+    <w:p>
+      <w:pPr>
+        <w:spacing w:after="0" w:line="240" w:lineRule="auto"/>
+      </w:pPr>
+    </w:p>
+    <w:p>
+      <w:pPr>
+        <w:spacing w:after="0" w:line="240" w:lineRule="auto"/>
+        <w:rPr>
+          <w:b/>
+          <w:bCs/>
+        </w:rPr>
+      </w:pPr>
+      <w:r>
+        <w:rPr>
+          <w:b/>
+          <w:bCs/>
+        </w:rPr>
+        <w:t>Slide 13 - Jared</w:t>
+      </w:r>
+    </w:p>
+    <w:p>
+      <w:pPr>
+        <w:spacing w:after="0" w:line="240" w:lineRule="auto"/>
+      </w:pPr>
+    </w:p>
+    <w:p>
+      <w:pPr>
+        <w:spacing w:after="0" w:line="240" w:lineRule="auto"/>
       </w:pPr>
       <w:r>
         <w:t>Overall Correlation map</w:t>
@@ -543,6 +848,22 @@
       <w:pPr>
         <w:spacing w:after="0" w:line="240" w:lineRule="auto"/>
       </w:pPr>
+    </w:p>
+    <w:p>
+      <w:pPr>
+        <w:spacing w:after="0" w:line="240" w:lineRule="auto"/>
+        <w:rPr>
+          <w:b/>
+          <w:bCs/>
+        </w:rPr>
+      </w:pPr>
+      <w:r>
+        <w:rPr>
+          <w:b/>
+          <w:bCs/>
+        </w:rPr>
+        <w:t>Slide 14 - Darrius</w:t>
+      </w:r>
     </w:p>
     <w:p>
       <w:pPr>
@@ -1484,6 +1805,7 @@
   <w:style w:type="character" w:default="1" w:styleId="DefaultParagraphFont">
     <w:name w:val="Default Paragraph Font"/>
     <w:uiPriority w:val="1"/>
+    <w:semiHidden/>
     <w:unhideWhenUsed/>
   </w:style>
   <w:style w:type="table" w:default="1" w:styleId="TableNormal">

</xml_diff>

<commit_message>
Final PPT and presentation notes
</commit_message>
<xml_diff>
--- a/Presentation notes & summary.docx
+++ b/Presentation notes & summary.docx
@@ -146,7 +146,13 @@
         <w:t xml:space="preserve"> we selected, the World Happiness Report was first published in 2012.</w:t>
       </w:r>
       <w:r>
-        <w:t xml:space="preserve">  Data was compiled from data gathered from the Gallup World Poll, where approximately 1,000 people from each country (average of 156 countries) were polled using the </w:t>
+        <w:t xml:space="preserve">  </w:t>
+      </w:r>
+      <w:r>
+        <w:t>Information on our files were</w:t>
+      </w:r>
+      <w:r>
+        <w:t xml:space="preserve"> compiled from data gathered from the Gallup World Poll, where approximately 1,000 people from each country (average of 156 countries) were polled using the </w:t>
       </w:r>
       <w:proofErr w:type="spellStart"/>
       <w:r>
@@ -190,14 +196,7 @@
           <w:b/>
           <w:bCs/>
         </w:rPr>
-        <w:t xml:space="preserve"> </w:t>
-      </w:r>
-      <w:r>
-        <w:rPr>
-          <w:b/>
-          <w:bCs/>
-        </w:rPr>
-        <w:t>3</w:t>
+        <w:t xml:space="preserve"> 3</w:t>
       </w:r>
       <w:r>
         <w:rPr>
@@ -279,7 +278,19 @@
         <w:t>Social Support</w:t>
       </w:r>
       <w:r>
-        <w:t xml:space="preserve"> – This includes all type of personal relationships (family, friends, even mental health support)</w:t>
+        <w:t xml:space="preserve"> – This includes all type</w:t>
+      </w:r>
+      <w:r>
+        <w:t>s</w:t>
+      </w:r>
+      <w:r>
+        <w:t xml:space="preserve"> of personal relationships (family, friends, even mental health</w:t>
+      </w:r>
+      <w:r>
+        <w:t xml:space="preserve"> support</w:t>
+      </w:r>
+      <w:r>
+        <w:t>)</w:t>
       </w:r>
     </w:p>
     <w:p>
@@ -369,7 +380,13 @@
         <w:spacing w:after="0" w:line="240" w:lineRule="auto"/>
       </w:pPr>
       <w:r>
-        <w:t>This slide shows how each of these components are weighted in determining the overall happiness scores based upon to data pulled from 2015 through 2019.  It was not surprising to see that GDP and social support were key components to measuring happiness.</w:t>
+        <w:t>This slide shows how each of these components are weighted in determining the overall happiness scores based upon t</w:t>
+      </w:r>
+      <w:r>
+        <w:t>he</w:t>
+      </w:r>
+      <w:r>
+        <w:t xml:space="preserve"> data pulled from 2015 through 2019.  It was not surprising to see that GDP and social support were key components to measuring happiness.</w:t>
       </w:r>
     </w:p>
     <w:p>
@@ -507,7 +524,13 @@
         <w:spacing w:after="0" w:line="240" w:lineRule="auto"/>
       </w:pPr>
       <w:r>
-        <w:t>We checked the data types to assure these were expected.</w:t>
+        <w:t xml:space="preserve">We checked the data types to assure these were </w:t>
+      </w:r>
+      <w:r>
+        <w:t xml:space="preserve">as </w:t>
+      </w:r>
+      <w:r>
+        <w:t>expected.</w:t>
       </w:r>
     </w:p>
     <w:p>
@@ -537,11 +560,14 @@
       </w:r>
       <w:proofErr w:type="spellEnd"/>
       <w:r>
-        <w:t xml:space="preserve">.  5 </w:t>
+        <w:t>.  5 re</w:t>
+      </w:r>
+      <w:r>
+        <w:t>-</w:t>
       </w:r>
       <w:proofErr w:type="spellStart"/>
       <w:r>
-        <w:t>renamings</w:t>
+        <w:t>namings</w:t>
       </w:r>
       <w:proofErr w:type="spellEnd"/>
       <w:r>
@@ -601,7 +627,7 @@
           <w:b/>
           <w:bCs/>
         </w:rPr>
-        <w:t>Zack</w:t>
+        <w:t>Darrius</w:t>
       </w:r>
       <w:proofErr w:type="gramEnd"/>
     </w:p>
@@ -665,7 +691,19 @@
         <w:t>ed</w:t>
       </w:r>
       <w:r>
-        <w:t xml:space="preserve"> to see if the data showed any correlation and as you can see, there is some correlation.</w:t>
+        <w:t xml:space="preserve"> to see if </w:t>
+      </w:r>
+      <w:r>
+        <w:t>there was any correlation between GDP and life expectancy, and as you se</w:t>
+      </w:r>
+      <w:r>
+        <w:t xml:space="preserve">e there is </w:t>
+      </w:r>
+      <w:r>
+        <w:t>a positive correlation</w:t>
+      </w:r>
+      <w:r>
+        <w:t>.</w:t>
       </w:r>
     </w:p>
     <w:p>
@@ -678,7 +716,106 @@
         <w:spacing w:after="0" w:line="240" w:lineRule="auto"/>
       </w:pPr>
       <w:r>
+        <w:softHyphen/>
+      </w:r>
+      <w:r>
+        <w:rPr>
+          <w:u w:val="single"/>
+        </w:rPr>
+        <w:t>Slide 6</w:t>
+      </w:r>
+      <w:r>
+        <w:t xml:space="preserve"> – we completed some additional scatter plots and measured the correlation coefficient to check each of the components measuring overall happiness</w:t>
+      </w:r>
+      <w:r>
+        <w:t>. For</w:t>
+      </w:r>
+      <w:r>
+        <w:t xml:space="preserve"> each of the four plots show</w:t>
+      </w:r>
+      <w:r>
+        <w:t xml:space="preserve">n here, you will see a </w:t>
+      </w:r>
+      <w:r>
+        <w:t>positive correlation to overall happiness.</w:t>
+      </w:r>
+    </w:p>
+    <w:p>
+      <w:pPr>
+        <w:pStyle w:val="ListParagraph"/>
+        <w:numPr>
+          <w:ilvl w:val="1"/>
+          <w:numId w:val="4"/>
+        </w:numPr>
+        <w:spacing w:after="0" w:line="240" w:lineRule="auto"/>
+      </w:pPr>
+      <w:r>
         <w:t>GDP to Happiness</w:t>
+      </w:r>
+      <w:r>
+        <w:t xml:space="preserve"> </w:t>
+      </w:r>
+    </w:p>
+    <w:p>
+      <w:pPr>
+        <w:pStyle w:val="ListParagraph"/>
+        <w:numPr>
+          <w:ilvl w:val="1"/>
+          <w:numId w:val="4"/>
+        </w:numPr>
+        <w:spacing w:after="0" w:line="240" w:lineRule="auto"/>
+      </w:pPr>
+      <w:r>
+        <w:t>Social support to happiness</w:t>
+      </w:r>
+    </w:p>
+    <w:p>
+      <w:pPr>
+        <w:pStyle w:val="ListParagraph"/>
+        <w:numPr>
+          <w:ilvl w:val="1"/>
+          <w:numId w:val="4"/>
+        </w:numPr>
+        <w:spacing w:after="0" w:line="240" w:lineRule="auto"/>
+      </w:pPr>
+      <w:r>
+        <w:t>Health to happiness</w:t>
+      </w:r>
+    </w:p>
+    <w:p>
+      <w:pPr>
+        <w:pStyle w:val="ListParagraph"/>
+        <w:numPr>
+          <w:ilvl w:val="1"/>
+          <w:numId w:val="4"/>
+        </w:numPr>
+        <w:spacing w:after="0" w:line="240" w:lineRule="auto"/>
+      </w:pPr>
+      <w:r>
+        <w:t>Freedom to happiness</w:t>
+      </w:r>
+    </w:p>
+    <w:p>
+      <w:pPr>
+        <w:pStyle w:val="ListParagraph"/>
+        <w:numPr>
+          <w:ilvl w:val="1"/>
+          <w:numId w:val="4"/>
+        </w:numPr>
+        <w:spacing w:after="0" w:line="240" w:lineRule="auto"/>
+        <w:ind w:left="720"/>
+        <w:rPr>
+          <w:u w:val="single"/>
+        </w:rPr>
+      </w:pPr>
+      <w:r>
+        <w:rPr>
+          <w:u w:val="single"/>
+        </w:rPr>
+        <w:t>Slide 7</w:t>
+      </w:r>
+      <w:r>
+        <w:t xml:space="preserve"> – for the plots for generosity and corruption, we saw some interesting results.  </w:t>
       </w:r>
     </w:p>
     <w:p>
@@ -689,9 +826,10 @@
           <w:numId w:val="4"/>
         </w:numPr>
         <w:spacing w:after="0" w:line="240" w:lineRule="auto"/>
-      </w:pPr>
-      <w:r>
-        <w:t>Social support to happiness</w:t>
+        <w:ind w:firstLine="360"/>
+      </w:pPr>
+      <w:r>
+        <w:t>Generosity to happiness</w:t>
       </w:r>
     </w:p>
     <w:p>
@@ -702,45 +840,7 @@
           <w:numId w:val="4"/>
         </w:numPr>
         <w:spacing w:after="0" w:line="240" w:lineRule="auto"/>
-      </w:pPr>
-      <w:r>
-        <w:t>Health to happiness</w:t>
-      </w:r>
-    </w:p>
-    <w:p>
-      <w:pPr>
-        <w:pStyle w:val="ListParagraph"/>
-        <w:numPr>
-          <w:ilvl w:val="0"/>
-          <w:numId w:val="4"/>
-        </w:numPr>
-        <w:spacing w:after="0" w:line="240" w:lineRule="auto"/>
-      </w:pPr>
-      <w:r>
-        <w:t>Freedom to happiness</w:t>
-      </w:r>
-    </w:p>
-    <w:p>
-      <w:pPr>
-        <w:pStyle w:val="ListParagraph"/>
-        <w:numPr>
-          <w:ilvl w:val="0"/>
-          <w:numId w:val="4"/>
-        </w:numPr>
-        <w:spacing w:after="0" w:line="240" w:lineRule="auto"/>
-      </w:pPr>
-      <w:r>
-        <w:t>Generosity to happiness</w:t>
-      </w:r>
-    </w:p>
-    <w:p>
-      <w:pPr>
-        <w:pStyle w:val="ListParagraph"/>
-        <w:numPr>
-          <w:ilvl w:val="0"/>
-          <w:numId w:val="4"/>
-        </w:numPr>
-        <w:spacing w:after="0" w:line="240" w:lineRule="auto"/>
+        <w:ind w:firstLine="360"/>
       </w:pPr>
       <w:r>
         <w:t>Corruption to happiness</w:t>
@@ -818,17 +918,122 @@
     <w:p>
       <w:pPr>
         <w:spacing w:after="0" w:line="240" w:lineRule="auto"/>
-        <w:rPr>
-          <w:b/>
-          <w:bCs/>
-        </w:rPr>
-      </w:pPr>
-      <w:r>
-        <w:rPr>
-          <w:b/>
-          <w:bCs/>
-        </w:rPr>
-        <w:t>Slide 13 - Jared</w:t>
+      </w:pPr>
+      <w:r>
+        <w:t xml:space="preserve">Talk about your thoughts / </w:t>
+      </w:r>
+      <w:proofErr w:type="gramStart"/>
+      <w:r>
+        <w:t>observations</w:t>
+      </w:r>
+      <w:proofErr w:type="gramEnd"/>
+    </w:p>
+    <w:p>
+      <w:pPr>
+        <w:spacing w:after="0" w:line="240" w:lineRule="auto"/>
+      </w:pPr>
+    </w:p>
+    <w:p>
+      <w:pPr>
+        <w:spacing w:after="0" w:line="240" w:lineRule="auto"/>
+        <w:rPr>
+          <w:b/>
+          <w:bCs/>
+        </w:rPr>
+      </w:pPr>
+      <w:r>
+        <w:rPr>
+          <w:b/>
+          <w:bCs/>
+        </w:rPr>
+        <w:t xml:space="preserve">Slide 13 </w:t>
+      </w:r>
+      <w:r>
+        <w:rPr>
+          <w:b/>
+          <w:bCs/>
+        </w:rPr>
+        <w:t>–</w:t>
+      </w:r>
+      <w:r>
+        <w:rPr>
+          <w:b/>
+          <w:bCs/>
+        </w:rPr>
+        <w:t xml:space="preserve"> </w:t>
+      </w:r>
+      <w:proofErr w:type="gramStart"/>
+      <w:r>
+        <w:rPr>
+          <w:b/>
+          <w:bCs/>
+        </w:rPr>
+        <w:t>Jared</w:t>
+      </w:r>
+      <w:proofErr w:type="gramEnd"/>
+    </w:p>
+    <w:p>
+      <w:pPr>
+        <w:spacing w:after="0" w:line="240" w:lineRule="auto"/>
+        <w:rPr>
+          <w:b/>
+          <w:bCs/>
+        </w:rPr>
+      </w:pPr>
+    </w:p>
+    <w:p>
+      <w:pPr>
+        <w:spacing w:after="0" w:line="240" w:lineRule="auto"/>
+      </w:pPr>
+      <w:r>
+        <w:t>Happiness over time – Top 10</w:t>
+      </w:r>
+    </w:p>
+    <w:p>
+      <w:pPr>
+        <w:spacing w:after="0" w:line="240" w:lineRule="auto"/>
+      </w:pPr>
+      <w:r>
+        <w:t xml:space="preserve">We then wanted to see the top 10 happiest countries over time to see how they scored/ranked over time. </w:t>
+      </w:r>
+    </w:p>
+    <w:p>
+      <w:pPr>
+        <w:spacing w:after="0" w:line="240" w:lineRule="auto"/>
+      </w:pPr>
+    </w:p>
+    <w:p>
+      <w:pPr>
+        <w:spacing w:after="0" w:line="240" w:lineRule="auto"/>
+      </w:pPr>
+      <w:r>
+        <w:t xml:space="preserve">Talk about your thoughts / </w:t>
+      </w:r>
+      <w:proofErr w:type="gramStart"/>
+      <w:r>
+        <w:t>observations</w:t>
+      </w:r>
+      <w:proofErr w:type="gramEnd"/>
+    </w:p>
+    <w:p>
+      <w:pPr>
+        <w:spacing w:after="0" w:line="240" w:lineRule="auto"/>
+      </w:pPr>
+    </w:p>
+    <w:p>
+      <w:pPr>
+        <w:spacing w:after="0" w:line="240" w:lineRule="auto"/>
+        <w:rPr>
+          <w:b/>
+          <w:bCs/>
+        </w:rPr>
+      </w:pPr>
+      <w:r>
+        <w:rPr>
+          <w:b/>
+          <w:bCs/>
+        </w:rPr>
+        <w:t>Slide 14 - Jared</w:t>
       </w:r>
     </w:p>
     <w:p>
@@ -848,34 +1053,162 @@
       <w:pPr>
         <w:spacing w:after="0" w:line="240" w:lineRule="auto"/>
       </w:pPr>
-    </w:p>
-    <w:p>
-      <w:pPr>
-        <w:spacing w:after="0" w:line="240" w:lineRule="auto"/>
-        <w:rPr>
-          <w:b/>
-          <w:bCs/>
-        </w:rPr>
-      </w:pPr>
-      <w:r>
-        <w:rPr>
-          <w:b/>
-          <w:bCs/>
-        </w:rPr>
-        <w:t>Slide 14 - Darrius</w:t>
-      </w:r>
-    </w:p>
-    <w:p>
-      <w:pPr>
-        <w:spacing w:after="0" w:line="240" w:lineRule="auto"/>
-      </w:pPr>
-    </w:p>
-    <w:p>
-      <w:pPr>
-        <w:spacing w:after="0" w:line="240" w:lineRule="auto"/>
-      </w:pPr>
-      <w:r>
-        <w:t>2019 Overall Happiness World Map</w:t>
+      <w:r>
+        <w:t>Finally, we wanted to put it all together, where this map shows how each component of happiness correlates with</w:t>
+      </w:r>
+      <w:r>
+        <w:t xml:space="preserve"> one </w:t>
+      </w:r>
+      <w:r>
+        <w:t>another.  It may take a couple minutes to really see how this tells the story.</w:t>
+      </w:r>
+    </w:p>
+    <w:p>
+      <w:pPr>
+        <w:spacing w:after="0" w:line="240" w:lineRule="auto"/>
+      </w:pPr>
+    </w:p>
+    <w:p>
+      <w:pPr>
+        <w:spacing w:after="0" w:line="240" w:lineRule="auto"/>
+      </w:pPr>
+      <w:r>
+        <w:t xml:space="preserve">Talk about your thoughts / </w:t>
+      </w:r>
+      <w:proofErr w:type="gramStart"/>
+      <w:r>
+        <w:t>observations</w:t>
+      </w:r>
+      <w:proofErr w:type="gramEnd"/>
+    </w:p>
+    <w:p>
+      <w:pPr>
+        <w:spacing w:after="0" w:line="240" w:lineRule="auto"/>
+      </w:pPr>
+    </w:p>
+    <w:p>
+      <w:pPr>
+        <w:spacing w:after="0" w:line="240" w:lineRule="auto"/>
+      </w:pPr>
+    </w:p>
+    <w:p>
+      <w:pPr>
+        <w:spacing w:after="0" w:line="240" w:lineRule="auto"/>
+        <w:rPr>
+          <w:b/>
+          <w:bCs/>
+        </w:rPr>
+      </w:pPr>
+    </w:p>
+    <w:p>
+      <w:pPr>
+        <w:spacing w:after="0" w:line="240" w:lineRule="auto"/>
+        <w:rPr>
+          <w:b/>
+          <w:bCs/>
+        </w:rPr>
+      </w:pPr>
+    </w:p>
+    <w:p>
+      <w:pPr>
+        <w:spacing w:after="0" w:line="240" w:lineRule="auto"/>
+        <w:rPr>
+          <w:b/>
+          <w:bCs/>
+        </w:rPr>
+      </w:pPr>
+      <w:r>
+        <w:rPr>
+          <w:b/>
+          <w:bCs/>
+        </w:rPr>
+        <w:lastRenderedPageBreak/>
+        <w:t>Slide 1</w:t>
+      </w:r>
+      <w:r>
+        <w:rPr>
+          <w:b/>
+          <w:bCs/>
+        </w:rPr>
+        <w:t>5</w:t>
+      </w:r>
+      <w:r>
+        <w:rPr>
+          <w:b/>
+          <w:bCs/>
+        </w:rPr>
+        <w:t xml:space="preserve"> – Beth???</w:t>
+      </w:r>
+    </w:p>
+    <w:p>
+      <w:pPr>
+        <w:spacing w:after="0" w:line="240" w:lineRule="auto"/>
+      </w:pPr>
+    </w:p>
+    <w:p>
+      <w:pPr>
+        <w:spacing w:after="0" w:line="240" w:lineRule="auto"/>
+      </w:pPr>
+      <w:r>
+        <w:t>Conclusion</w:t>
+      </w:r>
+    </w:p>
+    <w:p>
+      <w:pPr>
+        <w:spacing w:after="0" w:line="240" w:lineRule="auto"/>
+      </w:pPr>
+    </w:p>
+    <w:p>
+      <w:pPr>
+        <w:spacing w:after="0" w:line="240" w:lineRule="auto"/>
+      </w:pPr>
+      <w:r>
+        <w:t xml:space="preserve">This project really had us flexing the muscle memory of what we learned through this course to date.  </w:t>
+      </w:r>
+      <w:r>
+        <w:t xml:space="preserve">We realize with any dataset, there are going to be some limitations and we all need to find ways to solve for them.  </w:t>
+      </w:r>
+    </w:p>
+    <w:p>
+      <w:pPr>
+        <w:spacing w:after="0" w:line="240" w:lineRule="auto"/>
+      </w:pPr>
+    </w:p>
+    <w:p>
+      <w:pPr>
+        <w:spacing w:after="0" w:line="240" w:lineRule="auto"/>
+      </w:pPr>
+      <w:r>
+        <w:t>What additional information would be interesting….  How about climate?  How or does this impact happiness?</w:t>
+      </w:r>
+    </w:p>
+    <w:p>
+      <w:pPr>
+        <w:spacing w:after="0" w:line="240" w:lineRule="auto"/>
+      </w:pPr>
+    </w:p>
+    <w:p>
+      <w:pPr>
+        <w:spacing w:after="0" w:line="240" w:lineRule="auto"/>
+      </w:pPr>
+    </w:p>
+    <w:p>
+      <w:pPr>
+        <w:spacing w:after="0" w:line="240" w:lineRule="auto"/>
+      </w:pPr>
+    </w:p>
+    <w:p>
+      <w:pPr>
+        <w:spacing w:after="0" w:line="240" w:lineRule="auto"/>
+      </w:pPr>
+      <w:r>
+        <w:t>Are there any q</w:t>
+      </w:r>
+      <w:r>
+        <w:t>uestions</w:t>
+      </w:r>
+      <w:r>
+        <w:t>?</w:t>
       </w:r>
     </w:p>
     <w:p>
@@ -1043,7 +1376,7 @@
   <w:abstractNum w:abstractNumId="1" w15:restartNumberingAfterBreak="0">
     <w:nsid w:val="1F90125C"/>
     <w:multiLevelType w:val="hybridMultilevel"/>
-    <w:tmpl w:val="2CC84C74"/>
+    <w:tmpl w:val="04EAC8F6"/>
     <w:lvl w:ilvl="0" w:tplc="1CBC9C3C">
       <w:start w:val="1"/>
       <w:numFmt w:val="bullet"/>
@@ -1059,16 +1392,16 @@
         <w:rFonts w:ascii="Arial" w:hAnsi="Arial" w:hint="default"/>
       </w:rPr>
     </w:lvl>
-    <w:lvl w:ilvl="1" w:tplc="04090003" w:tentative="1">
-      <w:start w:val="1"/>
-      <w:numFmt w:val="bullet"/>
-      <w:lvlText w:val="o"/>
+    <w:lvl w:ilvl="1" w:tplc="1CBC9C3C">
+      <w:start w:val="1"/>
+      <w:numFmt w:val="bullet"/>
+      <w:lvlText w:val="•"/>
       <w:lvlJc w:val="left"/>
       <w:pPr>
         <w:ind w:left="1440" w:hanging="360"/>
       </w:pPr>
       <w:rPr>
-        <w:rFonts w:ascii="Courier New" w:hAnsi="Courier New" w:cs="Courier New" w:hint="default"/>
+        <w:rFonts w:ascii="Arial" w:hAnsi="Arial" w:hint="default"/>
       </w:rPr>
     </w:lvl>
     <w:lvl w:ilvl="2" w:tplc="04090005" w:tentative="1">
@@ -2102,4 +2435,16 @@
     </a:ext>
   </a:extLst>
 </a:theme>
+</file>
+
+<file path=customXml/item1.xml><?xml version="1.0" encoding="utf-8"?>
+<b:Sources xmlns:b="http://schemas.openxmlformats.org/officeDocument/2006/bibliography" xmlns="http://schemas.openxmlformats.org/officeDocument/2006/bibliography" SelectedStyle="\APASixthEditionOfficeOnline.xsl" StyleName="APA" Version="6"/>
+</file>
+
+<file path=customXml/itemProps1.xml><?xml version="1.0" encoding="utf-8"?>
+<ds:datastoreItem xmlns:ds="http://schemas.openxmlformats.org/officeDocument/2006/customXml" ds:itemID="{2E518558-2D3A-4936-9299-E4FC34AB9E43}">
+  <ds:schemaRefs>
+    <ds:schemaRef ds:uri="http://schemas.openxmlformats.org/officeDocument/2006/bibliography"/>
+  </ds:schemaRefs>
+</ds:datastoreItem>
 </file>
</xml_diff>

<commit_message>
Final update to presentation notes
</commit_message>
<xml_diff>
--- a/Presentation notes & summary.docx
+++ b/Presentation notes & summary.docx
@@ -1137,7 +1137,14 @@
           <w:b/>
           <w:bCs/>
         </w:rPr>
-        <w:t xml:space="preserve"> – Beth???</w:t>
+        <w:t xml:space="preserve"> </w:t>
+      </w:r>
+      <w:r>
+        <w:rPr>
+          <w:b/>
+          <w:bCs/>
+        </w:rPr>
+        <w:t>- Darrius</w:t>
       </w:r>
     </w:p>
     <w:p>
@@ -1156,29 +1163,299 @@
     <w:p>
       <w:pPr>
         <w:spacing w:after="0" w:line="240" w:lineRule="auto"/>
-      </w:pPr>
-    </w:p>
-    <w:p>
-      <w:pPr>
-        <w:spacing w:after="0" w:line="240" w:lineRule="auto"/>
-      </w:pPr>
-      <w:r>
+        <w:rPr>
+          <w:rFonts w:cstheme="minorHAnsi"/>
+        </w:rPr>
+      </w:pPr>
+    </w:p>
+    <w:p>
+      <w:pPr>
+        <w:spacing w:after="0" w:line="240" w:lineRule="auto"/>
+        <w:rPr>
+          <w:rFonts w:eastAsia="Times New Roman" w:cstheme="minorHAnsi"/>
+        </w:rPr>
+      </w:pPr>
+      <w:r>
+        <w:rPr>
+          <w:rFonts w:eastAsia="Times New Roman" w:cstheme="minorHAnsi"/>
+        </w:rPr>
+        <w:t xml:space="preserve">After cleaning the data, we identified that a lot of the top ranked countries </w:t>
+      </w:r>
+      <w:proofErr w:type="gramStart"/>
+      <w:r>
+        <w:rPr>
+          <w:rFonts w:eastAsia="Times New Roman" w:cstheme="minorHAnsi"/>
+        </w:rPr>
+        <w:t>were</w:t>
+      </w:r>
+      <w:proofErr w:type="gramEnd"/>
+      <w:r>
+        <w:rPr>
+          <w:rFonts w:eastAsia="Times New Roman" w:cstheme="minorHAnsi"/>
+        </w:rPr>
+        <w:t xml:space="preserve"> </w:t>
+      </w:r>
+    </w:p>
+    <w:p>
+      <w:pPr>
+        <w:spacing w:after="0" w:line="240" w:lineRule="auto"/>
+        <w:rPr>
+          <w:rFonts w:eastAsia="Times New Roman" w:cstheme="minorHAnsi"/>
+        </w:rPr>
+      </w:pPr>
+      <w:r>
+        <w:rPr>
+          <w:rFonts w:eastAsia="Times New Roman" w:cstheme="minorHAnsi"/>
+        </w:rPr>
+        <w:t xml:space="preserve">European. We were able to generate scatter plots to identify the correlation between </w:t>
+      </w:r>
+    </w:p>
+    <w:p>
+      <w:pPr>
+        <w:spacing w:after="0" w:line="240" w:lineRule="auto"/>
+        <w:rPr>
+          <w:rFonts w:eastAsia="Times New Roman" w:cstheme="minorHAnsi"/>
+        </w:rPr>
+      </w:pPr>
+      <w:r>
+        <w:rPr>
+          <w:rFonts w:eastAsia="Times New Roman" w:cstheme="minorHAnsi"/>
+        </w:rPr>
+        <w:t xml:space="preserve">subcategories and the overall ranking/score of each country. Using the scatter plots, we were </w:t>
+      </w:r>
+      <w:proofErr w:type="gramStart"/>
+      <w:r>
+        <w:rPr>
+          <w:rFonts w:eastAsia="Times New Roman" w:cstheme="minorHAnsi"/>
+        </w:rPr>
+        <w:t>able</w:t>
+      </w:r>
+      <w:proofErr w:type="gramEnd"/>
+    </w:p>
+    <w:p>
+      <w:pPr>
+        <w:spacing w:after="0" w:line="240" w:lineRule="auto"/>
+        <w:rPr>
+          <w:rFonts w:eastAsia="Times New Roman" w:cstheme="minorHAnsi"/>
+        </w:rPr>
+      </w:pPr>
+      <w:r>
+        <w:rPr>
+          <w:rFonts w:eastAsia="Times New Roman" w:cstheme="minorHAnsi"/>
+        </w:rPr>
+        <w:t xml:space="preserve">to identify the positive correlations between GDP, life expectancy, and freedom as it pertains to </w:t>
+      </w:r>
+    </w:p>
+    <w:p>
+      <w:pPr>
+        <w:spacing w:after="0" w:line="240" w:lineRule="auto"/>
+        <w:rPr>
+          <w:rFonts w:eastAsia="Times New Roman" w:cstheme="minorHAnsi"/>
+        </w:rPr>
+      </w:pPr>
+      <w:r>
+        <w:rPr>
+          <w:rFonts w:eastAsia="Times New Roman" w:cstheme="minorHAnsi"/>
+        </w:rPr>
+        <w:t xml:space="preserve">the overall happiness </w:t>
+      </w:r>
+      <w:proofErr w:type="gramStart"/>
+      <w:r>
+        <w:rPr>
+          <w:rFonts w:eastAsia="Times New Roman" w:cstheme="minorHAnsi"/>
+        </w:rPr>
+        <w:t>score</w:t>
+      </w:r>
+      <w:proofErr w:type="gramEnd"/>
+      <w:r>
+        <w:rPr>
+          <w:rFonts w:eastAsia="Times New Roman" w:cstheme="minorHAnsi"/>
+        </w:rPr>
+        <w:t xml:space="preserve">. GDP has a positive correlation with life expectancy. Increases in </w:t>
+      </w:r>
+    </w:p>
+    <w:p>
+      <w:pPr>
+        <w:spacing w:after="0" w:line="240" w:lineRule="auto"/>
+        <w:rPr>
+          <w:rFonts w:eastAsia="Times New Roman" w:cstheme="minorHAnsi"/>
+        </w:rPr>
+      </w:pPr>
+      <w:r>
+        <w:rPr>
+          <w:rFonts w:eastAsia="Times New Roman" w:cstheme="minorHAnsi"/>
+        </w:rPr>
+        <w:t xml:space="preserve">GDP coincided with higher life expectancy. Social support proved to be one of the </w:t>
+      </w:r>
+      <w:proofErr w:type="gramStart"/>
+      <w:r>
+        <w:rPr>
+          <w:rFonts w:eastAsia="Times New Roman" w:cstheme="minorHAnsi"/>
+        </w:rPr>
+        <w:t>biggest</w:t>
+      </w:r>
+      <w:proofErr w:type="gramEnd"/>
+      <w:r>
+        <w:rPr>
+          <w:rFonts w:eastAsia="Times New Roman" w:cstheme="minorHAnsi"/>
+        </w:rPr>
+        <w:t xml:space="preserve"> </w:t>
+      </w:r>
+    </w:p>
+    <w:p>
+      <w:pPr>
+        <w:spacing w:after="0" w:line="240" w:lineRule="auto"/>
+        <w:rPr>
+          <w:rFonts w:eastAsia="Times New Roman" w:cstheme="minorHAnsi"/>
+        </w:rPr>
+      </w:pPr>
+      <w:r>
+        <w:rPr>
+          <w:rFonts w:eastAsia="Times New Roman" w:cstheme="minorHAnsi"/>
+        </w:rPr>
+        <w:t xml:space="preserve">contributors to overall happiness as seen in the pie chart identifying social support as 31.9% of </w:t>
+      </w:r>
+    </w:p>
+    <w:p>
+      <w:pPr>
+        <w:spacing w:after="0" w:line="240" w:lineRule="auto"/>
+        <w:rPr>
+          <w:rFonts w:eastAsia="Times New Roman" w:cstheme="minorHAnsi"/>
+        </w:rPr>
+      </w:pPr>
+      <w:r>
+        <w:rPr>
+          <w:rFonts w:eastAsia="Times New Roman" w:cstheme="minorHAnsi"/>
+        </w:rPr>
+        <w:t xml:space="preserve">the overall score. The data sets reflect that the world is getting happier over time. Although we </w:t>
+      </w:r>
+    </w:p>
+    <w:p>
+      <w:pPr>
+        <w:spacing w:after="0" w:line="240" w:lineRule="auto"/>
+        <w:rPr>
+          <w:rFonts w:eastAsia="Times New Roman" w:cstheme="minorHAnsi"/>
+        </w:rPr>
+      </w:pPr>
+      <w:r>
+        <w:rPr>
+          <w:rFonts w:eastAsia="Times New Roman" w:cstheme="minorHAnsi"/>
+        </w:rPr>
+        <w:t xml:space="preserve">were unable to pull rankings for 2020, we were able to identify a trend of increasing </w:t>
+      </w:r>
+      <w:proofErr w:type="gramStart"/>
+      <w:r>
+        <w:rPr>
+          <w:rFonts w:eastAsia="Times New Roman" w:cstheme="minorHAnsi"/>
+        </w:rPr>
+        <w:t>happiness</w:t>
+      </w:r>
+      <w:proofErr w:type="gramEnd"/>
+      <w:r>
+        <w:rPr>
+          <w:rFonts w:eastAsia="Times New Roman" w:cstheme="minorHAnsi"/>
+        </w:rPr>
+        <w:t xml:space="preserve"> </w:t>
+      </w:r>
+    </w:p>
+    <w:p>
+      <w:pPr>
+        <w:spacing w:after="0" w:line="240" w:lineRule="auto"/>
+        <w:rPr>
+          <w:rFonts w:eastAsia="Times New Roman" w:cstheme="minorHAnsi"/>
+        </w:rPr>
+      </w:pPr>
+      <w:r>
+        <w:rPr>
+          <w:rFonts w:eastAsia="Times New Roman" w:cstheme="minorHAnsi"/>
+        </w:rPr>
+        <w:t xml:space="preserve">over a </w:t>
+      </w:r>
+      <w:proofErr w:type="gramStart"/>
+      <w:r>
+        <w:rPr>
+          <w:rFonts w:eastAsia="Times New Roman" w:cstheme="minorHAnsi"/>
+        </w:rPr>
+        <w:t>five year</w:t>
+      </w:r>
+      <w:proofErr w:type="gramEnd"/>
+      <w:r>
+        <w:rPr>
+          <w:rFonts w:eastAsia="Times New Roman" w:cstheme="minorHAnsi"/>
+        </w:rPr>
+        <w:t xml:space="preserve"> time span.</w:t>
+      </w:r>
+    </w:p>
+    <w:p>
+      <w:pPr>
+        <w:spacing w:after="0" w:line="240" w:lineRule="auto"/>
+        <w:rPr>
+          <w:sz w:val="20"/>
+          <w:szCs w:val="20"/>
+        </w:rPr>
+      </w:pPr>
+    </w:p>
+    <w:p>
+      <w:pPr>
+        <w:spacing w:after="0" w:line="240" w:lineRule="auto"/>
+        <w:rPr>
+          <w:color w:val="2F5496" w:themeColor="accent1" w:themeShade="BF"/>
+        </w:rPr>
+      </w:pPr>
+    </w:p>
+    <w:p>
+      <w:pPr>
+        <w:spacing w:after="0" w:line="240" w:lineRule="auto"/>
+        <w:rPr>
+          <w:color w:val="2F5496" w:themeColor="accent1" w:themeShade="BF"/>
+        </w:rPr>
+      </w:pPr>
+    </w:p>
+    <w:p>
+      <w:pPr>
+        <w:spacing w:after="0" w:line="240" w:lineRule="auto"/>
+        <w:rPr>
+          <w:color w:val="2F5496" w:themeColor="accent1" w:themeShade="BF"/>
+        </w:rPr>
+      </w:pPr>
+      <w:r>
+        <w:rPr>
+          <w:color w:val="2F5496" w:themeColor="accent1" w:themeShade="BF"/>
+        </w:rPr>
+        <w:t xml:space="preserve">If there is time…. </w:t>
+      </w:r>
+      <w:r>
+        <w:rPr>
+          <w:color w:val="2F5496" w:themeColor="accent1" w:themeShade="BF"/>
+        </w:rPr>
         <w:t xml:space="preserve">This project really had us flexing the muscle memory of what we learned through this course to date.  </w:t>
       </w:r>
       <w:r>
+        <w:rPr>
+          <w:color w:val="2F5496" w:themeColor="accent1" w:themeShade="BF"/>
+        </w:rPr>
         <w:t xml:space="preserve">We realize with any dataset, there are going to be some limitations and we all need to find ways to solve for them.  </w:t>
       </w:r>
     </w:p>
     <w:p>
       <w:pPr>
         <w:spacing w:after="0" w:line="240" w:lineRule="auto"/>
-      </w:pPr>
-    </w:p>
-    <w:p>
-      <w:pPr>
-        <w:spacing w:after="0" w:line="240" w:lineRule="auto"/>
-      </w:pPr>
-      <w:r>
+        <w:rPr>
+          <w:color w:val="2F5496" w:themeColor="accent1" w:themeShade="BF"/>
+        </w:rPr>
+      </w:pPr>
+    </w:p>
+    <w:p>
+      <w:pPr>
+        <w:spacing w:after="0" w:line="240" w:lineRule="auto"/>
+        <w:rPr>
+          <w:color w:val="2F5496" w:themeColor="accent1" w:themeShade="BF"/>
+        </w:rPr>
+      </w:pPr>
+      <w:r>
+        <w:rPr>
+          <w:color w:val="2F5496" w:themeColor="accent1" w:themeShade="BF"/>
+        </w:rPr>
         <w:t>What additional information would be interesting….  How about climate?  How or does this impact happiness?</w:t>
       </w:r>
     </w:p>

</xml_diff>